<commit_message>
up bai tap ngay 30/11/21
</commit_message>
<xml_diff>
--- a/module1/ss3_thuat_toan/PseudoCodeBaiTapMoTaThuatToanTimSoLonNhatTrongBaSo.docx
+++ b/module1/ss3_thuat_toan/PseudoCodeBaiTapMoTaThuatToanTimSoLonNhatTrongBaSo.docx
@@ -319,6 +319,37 @@
         <w:ind w:firstLine="720"/>
         <w:rPr>
           <w:rFonts w:ascii="Arial" w:hAnsi="Arial" w:cs="Arial"/>
+          <w:b/>
+          <w:color w:val="526069"/>
+          <w:szCs w:val="28"/>
+          <w:shd w:val="clear" w:color="auto" w:fill="FFFFFF"/>
+        </w:rPr>
+      </w:pPr>
+      <w:r>
+        <w:rPr>
+          <w:rFonts w:ascii="Arial" w:hAnsi="Arial" w:cs="Arial"/>
+          <w:color w:val="526069"/>
+          <w:szCs w:val="28"/>
+          <w:shd w:val="clear" w:color="auto" w:fill="FFFFFF"/>
+        </w:rPr>
+        <w:tab/>
+      </w:r>
+      <w:r>
+        <w:rPr>
+          <w:rFonts w:ascii="Arial" w:hAnsi="Arial" w:cs="Arial"/>
+          <w:b/>
+          <w:color w:val="526069"/>
+          <w:szCs w:val="28"/>
+          <w:shd w:val="clear" w:color="auto" w:fill="FFFFFF"/>
+        </w:rPr>
+        <w:t>END IF</w:t>
+      </w:r>
+    </w:p>
+    <w:p>
+      <w:pPr>
+        <w:ind w:firstLine="720"/>
+        <w:rPr>
+          <w:rFonts w:ascii="Arial" w:hAnsi="Arial" w:cs="Arial"/>
           <w:color w:val="526069"/>
           <w:szCs w:val="28"/>
           <w:shd w:val="clear" w:color="auto" w:fill="FFFFFF"/>
@@ -412,6 +443,61 @@
         </w:rPr>
         <w:t xml:space="preserve"> Output C</w:t>
       </w:r>
+    </w:p>
+    <w:p>
+      <w:pPr>
+        <w:ind w:firstLine="720"/>
+        <w:rPr>
+          <w:rFonts w:ascii="Arial" w:hAnsi="Arial" w:cs="Arial"/>
+          <w:b/>
+          <w:color w:val="526069"/>
+          <w:szCs w:val="28"/>
+          <w:shd w:val="clear" w:color="auto" w:fill="FFFFFF"/>
+        </w:rPr>
+      </w:pPr>
+      <w:r>
+        <w:rPr>
+          <w:rFonts w:ascii="Arial" w:hAnsi="Arial" w:cs="Arial"/>
+          <w:color w:val="526069"/>
+          <w:szCs w:val="28"/>
+          <w:shd w:val="clear" w:color="auto" w:fill="FFFFFF"/>
+        </w:rPr>
+        <w:tab/>
+      </w:r>
+      <w:r>
+        <w:rPr>
+          <w:rFonts w:ascii="Arial" w:hAnsi="Arial" w:cs="Arial"/>
+          <w:b/>
+          <w:color w:val="526069"/>
+          <w:szCs w:val="28"/>
+          <w:shd w:val="clear" w:color="auto" w:fill="FFFFFF"/>
+        </w:rPr>
+        <w:t>END IF</w:t>
+      </w:r>
+    </w:p>
+    <w:p>
+      <w:pPr>
+        <w:ind w:firstLine="720"/>
+        <w:rPr>
+          <w:rFonts w:ascii="Arial" w:hAnsi="Arial" w:cs="Arial"/>
+          <w:b/>
+          <w:color w:val="526069"/>
+          <w:szCs w:val="28"/>
+          <w:shd w:val="clear" w:color="auto" w:fill="FFFFFF"/>
+        </w:rPr>
+      </w:pPr>
+      <w:r>
+        <w:rPr>
+          <w:rFonts w:ascii="Arial" w:hAnsi="Arial" w:cs="Arial"/>
+          <w:b/>
+          <w:color w:val="526069"/>
+          <w:szCs w:val="28"/>
+          <w:shd w:val="clear" w:color="auto" w:fill="FFFFFF"/>
+        </w:rPr>
+        <w:t>END IF</w:t>
+      </w:r>
+      <w:bookmarkStart w:id="0" w:name="_GoBack"/>
+      <w:bookmarkEnd w:id="0"/>
     </w:p>
     <w:p>
       <w:pPr>
@@ -438,10 +524,7 @@
     <w:p/>
     <w:p/>
     <w:p/>
-    <w:p>
-      <w:bookmarkStart w:id="0" w:name="_GoBack"/>
-      <w:bookmarkEnd w:id="0"/>
-    </w:p>
+    <w:p/>
     <w:sectPr>
       <w:pgSz w:w="11907" w:h="16840" w:code="9"/>
       <w:pgMar w:top="1440" w:right="1440" w:bottom="1440" w:left="1440" w:header="720" w:footer="720" w:gutter="0"/>

</xml_diff>